<commit_message>
add apuntes para el final de PE
</commit_message>
<xml_diff>
--- a/4TO/FINALES/PE/Apuntes.docx
+++ b/4TO/FINALES/PE/Apuntes.docx
@@ -28,7 +28,7 @@
     </w:p>
     <w:p>
       <w:pPr>
-        <w:pStyle w:val="ListParagraph"/>
+        <w:pStyle w:val="Prrafodelista"/>
         <w:numPr>
           <w:ilvl w:val="0"/>
           <w:numId w:val="1"/>
@@ -45,15 +45,12 @@
         <w:t xml:space="preserve"> </w:t>
       </w:r>
       <w:r>
-        <w:t>c</w:t>
-      </w:r>
-      <w:r>
-        <w:t>onjunto de características únicas de un producto que ofrece beneficios tangibles al consumidor y así es percibido por el mercado meta. Va más allá de la simple oferta a un precio más bajo, creando un valor significativo para el consumidor.</w:t>
-      </w:r>
-    </w:p>
-    <w:p>
-      <w:pPr>
-        <w:pStyle w:val="ListParagraph"/>
+        <w:t>nuestra ventaja competitiva principal es ofrecer el primer software de armado de computadoras que permita automatizar y gestionar todo el proceso de armado y consigo poder beneficiar al local dotándolo de una mejora de eficiencia frente a sus competidores.</w:t>
+      </w:r>
+    </w:p>
+    <w:p>
+      <w:pPr>
+        <w:pStyle w:val="Prrafodelista"/>
         <w:numPr>
           <w:ilvl w:val="0"/>
           <w:numId w:val="1"/>
@@ -85,7 +82,65 @@
         <w:t xml:space="preserve"> </w:t>
       </w:r>
       <w:r>
-        <w:t>El lugar que un producto tangible/intangible ocupa o aspira a ocupar, a través de sus atributos en la mente del consumidor.</w:t>
+        <w:t>buscamos poner al producto como la principal herramienta de armado dentro de los locales, brindando mejores computadoras para el cliente mejorando el acceso a la tecnología.</w:t>
+      </w:r>
+    </w:p>
+    <w:p>
+      <w:pPr>
+        <w:pStyle w:val="Prrafodelista"/>
+        <w:numPr>
+          <w:ilvl w:val="1"/>
+          <w:numId w:val="1"/>
+        </w:numPr>
+        <w:rPr>
+          <w:b/>
+          <w:bCs/>
+        </w:rPr>
+      </w:pPr>
+      <w:r>
+        <w:rPr>
+          <w:b/>
+          <w:bCs/>
+        </w:rPr>
+        <w:t xml:space="preserve">Propuesta de valor: </w:t>
+      </w:r>
+      <w:r>
+        <w:t xml:space="preserve">buscamos que el cliente </w:t>
+      </w:r>
+      <w:r>
+        <w:t>sienta la</w:t>
+      </w:r>
+      <w:r>
+        <w:t xml:space="preserve"> </w:t>
+      </w:r>
+      <w:r>
+        <w:t xml:space="preserve">facilidad en la </w:t>
+      </w:r>
+      <w:r>
+        <w:t>automatización que ofrecemos y que pueda explotarlo al 100% en su local.</w:t>
+      </w:r>
+    </w:p>
+    <w:p>
+      <w:pPr>
+        <w:pStyle w:val="Prrafodelista"/>
+        <w:numPr>
+          <w:ilvl w:val="1"/>
+          <w:numId w:val="1"/>
+        </w:numPr>
+        <w:rPr>
+          <w:b/>
+          <w:bCs/>
+        </w:rPr>
+      </w:pPr>
+      <w:r>
+        <w:rPr>
+          <w:b/>
+          <w:bCs/>
+        </w:rPr>
+        <w:t xml:space="preserve">Posicionamiento: </w:t>
+      </w:r>
+      <w:r>
+        <w:t>Que perciba calidad y detallismo en la construcción del software.</w:t>
       </w:r>
     </w:p>
     <w:p>
@@ -116,7 +171,7 @@
     </w:p>
     <w:p>
       <w:pPr>
-        <w:pStyle w:val="ListParagraph"/>
+        <w:pStyle w:val="Prrafodelista"/>
         <w:numPr>
           <w:ilvl w:val="0"/>
           <w:numId w:val="2"/>
@@ -131,7 +186,7 @@
     </w:p>
     <w:p>
       <w:pPr>
-        <w:pStyle w:val="ListParagraph"/>
+        <w:pStyle w:val="Prrafodelista"/>
         <w:numPr>
           <w:ilvl w:val="0"/>
           <w:numId w:val="2"/>
@@ -143,7 +198,7 @@
     </w:p>
     <w:p>
       <w:pPr>
-        <w:pStyle w:val="ListParagraph"/>
+        <w:pStyle w:val="Prrafodelista"/>
         <w:numPr>
           <w:ilvl w:val="0"/>
           <w:numId w:val="2"/>
@@ -158,7 +213,7 @@
     </w:p>
     <w:p>
       <w:pPr>
-        <w:pStyle w:val="ListParagraph"/>
+        <w:pStyle w:val="Prrafodelista"/>
         <w:numPr>
           <w:ilvl w:val="0"/>
           <w:numId w:val="2"/>
@@ -245,7 +300,7 @@
     </w:p>
     <w:p>
       <w:pPr>
-        <w:pStyle w:val="ListParagraph"/>
+        <w:pStyle w:val="Prrafodelista"/>
         <w:numPr>
           <w:ilvl w:val="0"/>
           <w:numId w:val="3"/>
@@ -263,7 +318,7 @@
     </w:p>
     <w:p>
       <w:pPr>
-        <w:pStyle w:val="ListParagraph"/>
+        <w:pStyle w:val="Prrafodelista"/>
         <w:numPr>
           <w:ilvl w:val="0"/>
           <w:numId w:val="3"/>
@@ -281,7 +336,7 @@
     </w:p>
     <w:p>
       <w:pPr>
-        <w:pStyle w:val="ListParagraph"/>
+        <w:pStyle w:val="Prrafodelista"/>
         <w:numPr>
           <w:ilvl w:val="0"/>
           <w:numId w:val="3"/>
@@ -365,19 +420,20 @@
     </w:p>
     <w:p>
       <w:pPr>
-        <w:pStyle w:val="ListParagraph"/>
+        <w:pStyle w:val="Prrafodelista"/>
         <w:numPr>
           <w:ilvl w:val="0"/>
           <w:numId w:val="4"/>
         </w:numPr>
       </w:pPr>
       <w:r>
+        <w:lastRenderedPageBreak/>
         <w:t>Tamaño del mercado: grande</w:t>
       </w:r>
     </w:p>
     <w:p>
       <w:pPr>
-        <w:pStyle w:val="ListParagraph"/>
+        <w:pStyle w:val="Prrafodelista"/>
         <w:numPr>
           <w:ilvl w:val="0"/>
           <w:numId w:val="4"/>
@@ -389,14 +445,13 @@
     </w:p>
     <w:p>
       <w:pPr>
-        <w:pStyle w:val="ListParagraph"/>
+        <w:pStyle w:val="Prrafodelista"/>
         <w:numPr>
           <w:ilvl w:val="0"/>
           <w:numId w:val="4"/>
         </w:numPr>
       </w:pPr>
       <w:r>
-        <w:lastRenderedPageBreak/>
         <w:t xml:space="preserve">Rentabilidad: podremos tener una buena rentabilidad si </w:t>
       </w:r>
       <w:r>
@@ -461,19 +516,7 @@
         <w:t>:</w:t>
       </w:r>
       <w:r>
-        <w:t xml:space="preserve"> todas las tiendas de hardware </w:t>
-      </w:r>
-      <w:r>
-        <w:t>dentro de la ciudad de buenos aires</w:t>
-      </w:r>
-      <w:r>
-        <w:t xml:space="preserve"> que ofrezcan el servicio de armado de computadoras a sus clientes que busquen un servicio de automatización para el armado de computadoras</w:t>
-      </w:r>
-      <w:r>
-        <w:t xml:space="preserve"> y estén dispuestos a pagar por el servicio</w:t>
-      </w:r>
-      <w:r>
-        <w:t>.</w:t>
+        <w:t xml:space="preserve"> todas las tiendas de hardware dentro de la ciudad de buenos aires que ofrezcan el servicio de armado de computadoras a sus clientes que busquen un servicio de automatización para el armado de computadoras y estén dispuestos a pagar por el servicio.</w:t>
       </w:r>
     </w:p>
     <w:p>
@@ -501,7 +544,7 @@
     </w:p>
     <w:p>
       <w:pPr>
-        <w:pStyle w:val="ListParagraph"/>
+        <w:pStyle w:val="Prrafodelista"/>
         <w:numPr>
           <w:ilvl w:val="0"/>
           <w:numId w:val="4"/>
@@ -510,7 +553,7 @@
       <w:hyperlink r:id="rId5" w:history="1">
         <w:r>
           <w:rPr>
-            <w:rStyle w:val="Hyperlink"/>
+            <w:rStyle w:val="Hipervnculo"/>
           </w:rPr>
           <w:t>https://www.fullh4rd.com.ar/armatupc</w:t>
         </w:r>
@@ -518,7 +561,7 @@
     </w:p>
     <w:p>
       <w:pPr>
-        <w:pStyle w:val="ListParagraph"/>
+        <w:pStyle w:val="Prrafodelista"/>
         <w:numPr>
           <w:ilvl w:val="0"/>
           <w:numId w:val="4"/>
@@ -527,7 +570,7 @@
       <w:hyperlink r:id="rId6" w:history="1">
         <w:r>
           <w:rPr>
-            <w:rStyle w:val="Hyperlink"/>
+            <w:rStyle w:val="Hipervnculo"/>
           </w:rPr>
           <w:t>https://www.maximus.com.ar/armarpc/armar-pc/maximus.aspx</w:t>
         </w:r>
@@ -535,7 +578,7 @@
     </w:p>
     <w:p>
       <w:pPr>
-        <w:pStyle w:val="ListParagraph"/>
+        <w:pStyle w:val="Prrafodelista"/>
         <w:numPr>
           <w:ilvl w:val="0"/>
           <w:numId w:val="4"/>
@@ -544,7 +587,7 @@
       <w:hyperlink r:id="rId7" w:history="1">
         <w:r>
           <w:rPr>
-            <w:rStyle w:val="Hyperlink"/>
+            <w:rStyle w:val="Hipervnculo"/>
           </w:rPr>
           <w:t>https://www.venex.com.ar/configurador-de-pc.html?vmm=16</w:t>
         </w:r>
@@ -552,7 +595,7 @@
     </w:p>
     <w:p>
       <w:pPr>
-        <w:pStyle w:val="ListParagraph"/>
+        <w:pStyle w:val="Prrafodelista"/>
         <w:numPr>
           <w:ilvl w:val="0"/>
           <w:numId w:val="4"/>
@@ -561,7 +604,7 @@
       <w:hyperlink r:id="rId8" w:history="1">
         <w:r>
           <w:rPr>
-            <w:rStyle w:val="Hyperlink"/>
+            <w:rStyle w:val="Hipervnculo"/>
           </w:rPr>
           <w:t>https://compragamer.com/armatupc</w:t>
         </w:r>
@@ -569,15 +612,12 @@
     </w:p>
     <w:p>
       <w:r>
-        <w:t>Y al ser indirectos nosotros nos diferenciamos con las siguientes</w:t>
-      </w:r>
-      <w:r>
-        <w:t xml:space="preserve"> características que diferencian a nuestra aplicación siendo las siguientes: </w:t>
-      </w:r>
-    </w:p>
-    <w:p>
-      <w:pPr>
-        <w:pStyle w:val="ListParagraph"/>
+        <w:t xml:space="preserve">Y al ser indirectos nosotros nos diferenciamos con las siguientes características que diferencian a nuestra aplicación siendo las siguientes: </w:t>
+      </w:r>
+    </w:p>
+    <w:p>
+      <w:pPr>
+        <w:pStyle w:val="Prrafodelista"/>
         <w:numPr>
           <w:ilvl w:val="0"/>
           <w:numId w:val="5"/>
@@ -589,7 +629,7 @@
     </w:p>
     <w:p>
       <w:pPr>
-        <w:pStyle w:val="ListParagraph"/>
+        <w:pStyle w:val="Prrafodelista"/>
         <w:numPr>
           <w:ilvl w:val="0"/>
           <w:numId w:val="5"/>
@@ -601,7 +641,7 @@
     </w:p>
     <w:p>
       <w:pPr>
-        <w:pStyle w:val="ListParagraph"/>
+        <w:pStyle w:val="Prrafodelista"/>
         <w:numPr>
           <w:ilvl w:val="0"/>
           <w:numId w:val="5"/>
@@ -613,7 +653,7 @@
     </w:p>
     <w:p>
       <w:pPr>
-        <w:pStyle w:val="ListParagraph"/>
+        <w:pStyle w:val="Prrafodelista"/>
         <w:numPr>
           <w:ilvl w:val="0"/>
           <w:numId w:val="5"/>
@@ -682,7 +722,7 @@
     </w:p>
     <w:p>
       <w:pPr>
-        <w:pStyle w:val="ListParagraph"/>
+        <w:pStyle w:val="Prrafodelista"/>
         <w:numPr>
           <w:ilvl w:val="0"/>
           <w:numId w:val="6"/>
@@ -739,7 +779,7 @@
     </w:p>
     <w:p>
       <w:pPr>
-        <w:pStyle w:val="ListParagraph"/>
+        <w:pStyle w:val="Prrafodelista"/>
         <w:numPr>
           <w:ilvl w:val="0"/>
           <w:numId w:val="6"/>
@@ -771,9 +811,713 @@
         <w:t>Fundamentación de la estrategia:</w:t>
       </w:r>
       <w:r>
-        <w:t xml:space="preserve"> buscamos que las tiendas de hardware pasen del viejo sistema manual de estimación y armado a un modelo mucho más automatizado ágil y escalable para sus procesos de negocios con una excelente calidad/precio </w:t>
-      </w:r>
-    </w:p>
+        <w:t xml:space="preserve"> buscamos que las tiendas de hardware pasen del viejo sistema manual de estimación y armado a un modelo mucho más automatizado</w:t>
+      </w:r>
+      <w:r>
+        <w:t xml:space="preserve">, </w:t>
+      </w:r>
+      <w:r>
+        <w:t xml:space="preserve">ágil y escalable para sus procesos de negocios </w:t>
+      </w:r>
+      <w:r>
+        <w:t>junto con</w:t>
+      </w:r>
+      <w:r>
+        <w:t xml:space="preserve"> una excelente </w:t>
+      </w:r>
+      <w:r>
+        <w:t xml:space="preserve">relación </w:t>
+      </w:r>
+      <w:r>
+        <w:t>calidad/precio</w:t>
+      </w:r>
+      <w:r>
+        <w:t>.</w:t>
+      </w:r>
+    </w:p>
+    <w:p>
+      <w:pPr>
+        <w:pStyle w:val="Prrafodelista"/>
+        <w:numPr>
+          <w:ilvl w:val="0"/>
+          <w:numId w:val="11"/>
+        </w:numPr>
+        <w:rPr>
+          <w:b/>
+          <w:bCs/>
+        </w:rPr>
+      </w:pPr>
+      <w:r>
+        <w:rPr>
+          <w:b/>
+          <w:bCs/>
+        </w:rPr>
+        <w:t>Objetivo del proyecto</w:t>
+      </w:r>
+      <w:r>
+        <w:rPr>
+          <w:b/>
+          <w:bCs/>
+        </w:rPr>
+        <w:t xml:space="preserve">: </w:t>
+      </w:r>
+      <w:r>
+        <w:t xml:space="preserve">buscamos poder automatizar el arduo proceso de armado de computadoras el cual sabemos que es un problema que aqueja a la mayoría de </w:t>
+      </w:r>
+      <w:proofErr w:type="gramStart"/>
+      <w:r>
+        <w:t>locales</w:t>
+      </w:r>
+      <w:proofErr w:type="gramEnd"/>
+      <w:r>
+        <w:t>.</w:t>
+      </w:r>
+    </w:p>
+    <w:p>
+      <w:pPr>
+        <w:rPr>
+          <w:b/>
+          <w:bCs/>
+        </w:rPr>
+      </w:pPr>
+      <w:r>
+        <w:rPr>
+          <w:b/>
+          <w:bCs/>
+        </w:rPr>
+        <w:t xml:space="preserve">Macroambiente: </w:t>
+      </w:r>
+      <w:r>
+        <w:t>Variables incontrolables, locales, regionales, globales</w:t>
+      </w:r>
+    </w:p>
+    <w:p>
+      <w:pPr>
+        <w:pStyle w:val="Prrafodelista"/>
+        <w:numPr>
+          <w:ilvl w:val="0"/>
+          <w:numId w:val="8"/>
+        </w:numPr>
+      </w:pPr>
+      <w:r>
+        <w:t>Económicas</w:t>
+      </w:r>
+      <w:r>
+        <w:t>: permite una mejora ante la incertidumbre económica y política del país debido al tipo de cambio, contexto inflacionario e inestabilidad</w:t>
+      </w:r>
+    </w:p>
+    <w:p>
+      <w:pPr>
+        <w:pStyle w:val="Prrafodelista"/>
+        <w:numPr>
+          <w:ilvl w:val="0"/>
+          <w:numId w:val="8"/>
+        </w:numPr>
+      </w:pPr>
+      <w:r>
+        <w:t xml:space="preserve">Socioculturales </w:t>
+      </w:r>
+    </w:p>
+    <w:p>
+      <w:pPr>
+        <w:pStyle w:val="Prrafodelista"/>
+        <w:numPr>
+          <w:ilvl w:val="0"/>
+          <w:numId w:val="8"/>
+        </w:numPr>
+      </w:pPr>
+      <w:r>
+        <w:t>Políticas</w:t>
+      </w:r>
+    </w:p>
+    <w:p>
+      <w:pPr>
+        <w:pStyle w:val="Prrafodelista"/>
+        <w:numPr>
+          <w:ilvl w:val="0"/>
+          <w:numId w:val="8"/>
+        </w:numPr>
+      </w:pPr>
+      <w:r>
+        <w:t xml:space="preserve">Demográficas </w:t>
+      </w:r>
+    </w:p>
+    <w:p>
+      <w:pPr>
+        <w:pStyle w:val="Prrafodelista"/>
+        <w:numPr>
+          <w:ilvl w:val="0"/>
+          <w:numId w:val="8"/>
+        </w:numPr>
+      </w:pPr>
+      <w:r>
+        <w:t xml:space="preserve">Legales </w:t>
+      </w:r>
+    </w:p>
+    <w:p>
+      <w:pPr>
+        <w:pStyle w:val="Prrafodelista"/>
+        <w:numPr>
+          <w:ilvl w:val="0"/>
+          <w:numId w:val="8"/>
+        </w:numPr>
+      </w:pPr>
+      <w:r>
+        <w:t xml:space="preserve">Tecnológicas </w:t>
+      </w:r>
+    </w:p>
+    <w:p>
+      <w:pPr>
+        <w:pStyle w:val="Prrafodelista"/>
+        <w:numPr>
+          <w:ilvl w:val="0"/>
+          <w:numId w:val="8"/>
+        </w:numPr>
+      </w:pPr>
+      <w:r>
+        <w:t>Ecológicas</w:t>
+      </w:r>
+    </w:p>
+    <w:p>
+      <w:pPr>
+        <w:rPr>
+          <w:b/>
+          <w:bCs/>
+        </w:rPr>
+      </w:pPr>
+      <w:r>
+        <w:rPr>
+          <w:b/>
+          <w:bCs/>
+        </w:rPr>
+        <w:t>Microambiente:</w:t>
+      </w:r>
+    </w:p>
+    <w:p>
+      <w:pPr>
+        <w:pStyle w:val="Prrafodelista"/>
+        <w:numPr>
+          <w:ilvl w:val="0"/>
+          <w:numId w:val="9"/>
+        </w:numPr>
+        <w:rPr>
+          <w:b/>
+          <w:bCs/>
+        </w:rPr>
+      </w:pPr>
+      <w:r>
+        <w:t xml:space="preserve">Proveedores </w:t>
+      </w:r>
+    </w:p>
+    <w:p>
+      <w:pPr>
+        <w:pStyle w:val="Prrafodelista"/>
+        <w:numPr>
+          <w:ilvl w:val="0"/>
+          <w:numId w:val="9"/>
+        </w:numPr>
+        <w:rPr>
+          <w:b/>
+          <w:bCs/>
+        </w:rPr>
+      </w:pPr>
+      <w:r>
+        <w:t xml:space="preserve">Consumidores </w:t>
+      </w:r>
+    </w:p>
+    <w:p>
+      <w:pPr>
+        <w:pStyle w:val="Prrafodelista"/>
+        <w:numPr>
+          <w:ilvl w:val="0"/>
+          <w:numId w:val="9"/>
+        </w:numPr>
+        <w:rPr>
+          <w:b/>
+          <w:bCs/>
+        </w:rPr>
+      </w:pPr>
+      <w:r>
+        <w:t xml:space="preserve">Competidores </w:t>
+      </w:r>
+    </w:p>
+    <w:p>
+      <w:pPr>
+        <w:pStyle w:val="Prrafodelista"/>
+        <w:numPr>
+          <w:ilvl w:val="0"/>
+          <w:numId w:val="9"/>
+        </w:numPr>
+        <w:rPr>
+          <w:b/>
+          <w:bCs/>
+        </w:rPr>
+      </w:pPr>
+      <w:r>
+        <w:t>Intermediarios</w:t>
+      </w:r>
+    </w:p>
+    <w:p>
+      <w:pPr>
+        <w:rPr>
+          <w:b/>
+          <w:bCs/>
+        </w:rPr>
+      </w:pPr>
+      <w:r>
+        <w:rPr>
+          <w:b/>
+          <w:bCs/>
+        </w:rPr>
+        <w:t>Tendencias:</w:t>
+      </w:r>
+      <w:r>
+        <w:t xml:space="preserve"> buscamos que nuestra aplicación web funciona con las principales tendencias como pueden ser </w:t>
+      </w:r>
+    </w:p>
+    <w:p>
+      <w:pPr>
+        <w:pStyle w:val="Prrafodelista"/>
+        <w:numPr>
+          <w:ilvl w:val="0"/>
+          <w:numId w:val="10"/>
+        </w:numPr>
+        <w:rPr>
+          <w:b/>
+          <w:bCs/>
+        </w:rPr>
+      </w:pPr>
+      <w:r>
+        <w:rPr>
+          <w:b/>
+          <w:bCs/>
+        </w:rPr>
+        <w:t>Cloud Computing</w:t>
+      </w:r>
+      <w:r>
+        <w:rPr>
+          <w:b/>
+          <w:bCs/>
+        </w:rPr>
+        <w:t>:</w:t>
+      </w:r>
+      <w:r>
+        <w:t xml:space="preserve"> el computo de todos los módulos se harán a través de la nube para poder comunicarse con la aplicación también alojada allí de esta forma podremos lograr las siguientes ventajas:</w:t>
+      </w:r>
+    </w:p>
+    <w:p>
+      <w:pPr>
+        <w:pStyle w:val="Prrafodelista"/>
+        <w:numPr>
+          <w:ilvl w:val="2"/>
+          <w:numId w:val="9"/>
+        </w:numPr>
+        <w:rPr>
+          <w:b/>
+          <w:bCs/>
+        </w:rPr>
+      </w:pPr>
+      <w:r>
+        <w:rPr>
+          <w:b/>
+          <w:bCs/>
+        </w:rPr>
+        <w:t>velocidad para mover las aplicaciones</w:t>
+      </w:r>
+    </w:p>
+    <w:p>
+      <w:pPr>
+        <w:pStyle w:val="Prrafodelista"/>
+        <w:numPr>
+          <w:ilvl w:val="2"/>
+          <w:numId w:val="9"/>
+        </w:numPr>
+        <w:rPr>
+          <w:b/>
+          <w:bCs/>
+        </w:rPr>
+      </w:pPr>
+      <w:r>
+        <w:rPr>
+          <w:b/>
+          <w:bCs/>
+        </w:rPr>
+        <w:t>seguridad contra amenazas</w:t>
+      </w:r>
+    </w:p>
+    <w:p>
+      <w:pPr>
+        <w:pStyle w:val="Prrafodelista"/>
+        <w:numPr>
+          <w:ilvl w:val="2"/>
+          <w:numId w:val="9"/>
+        </w:numPr>
+        <w:rPr>
+          <w:b/>
+          <w:bCs/>
+        </w:rPr>
+      </w:pPr>
+      <w:r>
+        <w:rPr>
+          <w:b/>
+          <w:bCs/>
+        </w:rPr>
+        <w:t>ahorro de costos al optimizar los recursos de la infraestructura.</w:t>
+      </w:r>
+    </w:p>
+    <w:p>
+      <w:pPr>
+        <w:pStyle w:val="Prrafodelista"/>
+        <w:numPr>
+          <w:ilvl w:val="0"/>
+          <w:numId w:val="9"/>
+        </w:numPr>
+        <w:rPr>
+          <w:b/>
+          <w:bCs/>
+        </w:rPr>
+      </w:pPr>
+      <w:r>
+        <w:rPr>
+          <w:b/>
+          <w:bCs/>
+        </w:rPr>
+        <w:t>Movilidad:</w:t>
+      </w:r>
+      <w:r>
+        <w:t xml:space="preserve"> </w:t>
+      </w:r>
+      <w:r>
+        <w:t>ya que desde una página web se puede acceder desde cualquier lugar del mundo</w:t>
+      </w:r>
+    </w:p>
+    <w:p>
+      <w:r>
+        <w:t xml:space="preserve">La idea surgió de la </w:t>
+      </w:r>
+      <w:r>
+        <w:rPr>
+          <w:b/>
+          <w:bCs/>
+        </w:rPr>
+        <w:t>crisis</w:t>
+      </w:r>
+      <w:r>
+        <w:t xml:space="preserve"> durante la pandemia de covid-19, pero como sabemos la crisis es un momento de </w:t>
+      </w:r>
+      <w:r>
+        <w:t>alarma,</w:t>
+      </w:r>
+      <w:r>
+        <w:t xml:space="preserve"> pero también de oportunidades</w:t>
+      </w:r>
+      <w:r>
+        <w:t>.</w:t>
+      </w:r>
+    </w:p>
+    <w:p>
+      <w:r>
+        <w:rPr>
+          <w:b/>
+          <w:bCs/>
+        </w:rPr>
+        <w:t>Estrategia genérica:</w:t>
+      </w:r>
+      <w:r>
+        <w:t xml:space="preserve"> buscamos la creación de valor a través de la diferenciación frente a los softwares de armado componente por componente de ciertas páginas.</w:t>
+      </w:r>
+    </w:p>
+    <w:p>
+      <w:pPr>
+        <w:rPr>
+          <w:b/>
+          <w:bCs/>
+        </w:rPr>
+      </w:pPr>
+      <w:r>
+        <w:rPr>
+          <w:b/>
+          <w:bCs/>
+        </w:rPr>
+        <w:br w:type="page"/>
+      </w:r>
+    </w:p>
+    <w:p>
+      <w:r>
+        <w:rPr>
+          <w:b/>
+          <w:bCs/>
+        </w:rPr>
+        <w:lastRenderedPageBreak/>
+        <w:t>Eficiencia y eficiencia operativa:</w:t>
+      </w:r>
+      <w:r>
+        <w:t xml:space="preserve"> la aplicación aumenta de manera significativa la eficiencia operativa ya que automatiza tareas repetitivas y complejas de los empleados, haciendo que se pueden enfocar en tareas mas productivas para la organización.</w:t>
+      </w:r>
+    </w:p>
+    <w:p>
+      <w:pPr>
+        <w:pStyle w:val="Prrafodelista"/>
+        <w:numPr>
+          <w:ilvl w:val="0"/>
+          <w:numId w:val="13"/>
+        </w:numPr>
+      </w:pPr>
+      <w:r>
+        <w:t>Estrategias para la solución de problemas</w:t>
+      </w:r>
+    </w:p>
+    <w:p>
+      <w:pPr>
+        <w:pStyle w:val="Prrafodelista"/>
+        <w:numPr>
+          <w:ilvl w:val="0"/>
+          <w:numId w:val="13"/>
+        </w:numPr>
+      </w:pPr>
+      <w:r>
+        <w:t>Identificación de oportunidades de mejora</w:t>
+      </w:r>
+    </w:p>
+    <w:p>
+      <w:pPr>
+        <w:pStyle w:val="Prrafodelista"/>
+        <w:numPr>
+          <w:ilvl w:val="0"/>
+          <w:numId w:val="13"/>
+        </w:numPr>
+      </w:pPr>
+      <w:r>
+        <w:t>Proceso de toma acertada de decisiones.</w:t>
+      </w:r>
+    </w:p>
+    <w:p>
+      <w:r>
+        <w:rPr>
+          <w:b/>
+          <w:bCs/>
+        </w:rPr>
+        <w:t>Innovación:</w:t>
+      </w:r>
+      <w:r>
+        <w:t xml:space="preserve"> </w:t>
+      </w:r>
+      <w:r>
+        <w:t>nuestra aplicación está enfocada a:</w:t>
+      </w:r>
+    </w:p>
+    <w:p>
+      <w:pPr>
+        <w:pStyle w:val="Prrafodelista"/>
+        <w:numPr>
+          <w:ilvl w:val="0"/>
+          <w:numId w:val="15"/>
+        </w:numPr>
+      </w:pPr>
+      <w:r>
+        <w:rPr>
+          <w:b/>
+          <w:bCs/>
+        </w:rPr>
+        <w:t>innovación de producto</w:t>
+      </w:r>
+      <w:r>
+        <w:rPr>
+          <w:b/>
+          <w:bCs/>
+        </w:rPr>
+        <w:t>:</w:t>
+      </w:r>
+      <w:r>
+        <w:t xml:space="preserve"> ya que ofrece un servicio nuevo en comparación con el armado tradicional y significativamente mejorado con respecto al armado a través de elección de componente.</w:t>
+      </w:r>
+    </w:p>
+    <w:p>
+      <w:pPr>
+        <w:pStyle w:val="Prrafodelista"/>
+        <w:numPr>
+          <w:ilvl w:val="0"/>
+          <w:numId w:val="15"/>
+        </w:numPr>
+        <w:rPr>
+          <w:b/>
+          <w:bCs/>
+        </w:rPr>
+      </w:pPr>
+      <w:r>
+        <w:rPr>
+          <w:b/>
+          <w:bCs/>
+        </w:rPr>
+        <w:t>Innovación de proceso:</w:t>
+      </w:r>
+      <w:r>
+        <w:t xml:space="preserve"> </w:t>
+      </w:r>
+      <w:r>
+        <w:t>ya que se logran</w:t>
+      </w:r>
+      <w:r>
+        <w:t xml:space="preserve"> cambios significativos en las técnicas</w:t>
+      </w:r>
+      <w:r>
+        <w:t xml:space="preserve"> de armado mediante programas informáticos</w:t>
+      </w:r>
+    </w:p>
+    <w:p>
+      <w:pPr>
+        <w:pStyle w:val="Prrafodelista"/>
+        <w:numPr>
+          <w:ilvl w:val="0"/>
+          <w:numId w:val="15"/>
+        </w:numPr>
+      </w:pPr>
+      <w:r>
+        <w:rPr>
+          <w:b/>
+          <w:bCs/>
+        </w:rPr>
+        <w:t>Innovación en las organizaciones</w:t>
+      </w:r>
+      <w:r>
+        <w:rPr>
+          <w:b/>
+          <w:bCs/>
+        </w:rPr>
+        <w:t xml:space="preserve">: </w:t>
+      </w:r>
+      <w:r>
+        <w:t>ya que provoca</w:t>
+      </w:r>
+      <w:r>
+        <w:t xml:space="preserve"> </w:t>
+      </w:r>
+      <w:r>
+        <w:t>c</w:t>
+      </w:r>
+      <w:r>
+        <w:t>ambios en las prácticas y procedimientos de la empresa</w:t>
+      </w:r>
+      <w:r>
+        <w:t xml:space="preserve"> mejorando resultados y productividad</w:t>
+      </w:r>
+      <w:r>
+        <w:t xml:space="preserve"> reduciendo costes</w:t>
+      </w:r>
+    </w:p>
+    <w:p>
+      <w:r>
+        <w:t xml:space="preserve">Se establece el proyecto a través de una </w:t>
+      </w:r>
+      <w:r>
+        <w:rPr>
+          <w:b/>
+          <w:bCs/>
+        </w:rPr>
+        <w:t>estrategia intensiva</w:t>
+      </w:r>
+      <w:r>
+        <w:t xml:space="preserve"> de </w:t>
+      </w:r>
+      <w:r>
+        <w:rPr>
+          <w:b/>
+          <w:bCs/>
+        </w:rPr>
+        <w:t>desarrollo de producto</w:t>
+      </w:r>
+      <w:r>
+        <w:rPr>
+          <w:b/>
+          <w:bCs/>
+        </w:rPr>
+        <w:t xml:space="preserve"> </w:t>
+      </w:r>
+      <w:r>
+        <w:t>ya que se mejora los bienes tangibles e intangibles actuales</w:t>
+      </w:r>
+    </w:p>
+    <w:p>
+      <w:r>
+        <w:rPr>
+          <w:b/>
+          <w:bCs/>
+        </w:rPr>
+        <w:t>T</w:t>
+      </w:r>
+      <w:r>
+        <w:rPr>
+          <w:b/>
+          <w:bCs/>
+        </w:rPr>
+        <w:t>ercerización</w:t>
+      </w:r>
+      <w:r>
+        <w:rPr>
+          <w:b/>
+          <w:bCs/>
+        </w:rPr>
+        <w:t>:</w:t>
+      </w:r>
+      <w:r>
+        <w:t xml:space="preserve"> se opto por tercerizar debido a que puede reducir costos </w:t>
+      </w:r>
+      <w:r>
+        <w:t>con el departamento de RRHH y administrativo y estar acorde al tamaño de la empresa que recién está comenzando.</w:t>
+      </w:r>
+    </w:p>
+    <w:p>
+      <w:r>
+        <w:rPr>
+          <w:b/>
+          <w:bCs/>
+        </w:rPr>
+        <w:t>Objetivos del Marketing</w:t>
+      </w:r>
+      <w:r>
+        <w:t>:</w:t>
+      </w:r>
+    </w:p>
+    <w:p>
+      <w:pPr>
+        <w:pStyle w:val="Prrafodelista"/>
+        <w:numPr>
+          <w:ilvl w:val="0"/>
+          <w:numId w:val="16"/>
+        </w:numPr>
+      </w:pPr>
+      <w:r>
+        <w:rPr>
+          <w:b/>
+          <w:bCs/>
+        </w:rPr>
+        <w:t>Introducción</w:t>
+      </w:r>
+      <w:r>
+        <w:t>: crear conciencia, dar a conocer, demostrar su creación de valor</w:t>
+      </w:r>
+    </w:p>
+    <w:p>
+      <w:pPr>
+        <w:pStyle w:val="Prrafodelista"/>
+        <w:numPr>
+          <w:ilvl w:val="0"/>
+          <w:numId w:val="16"/>
+        </w:numPr>
+      </w:pPr>
+      <w:r>
+        <w:rPr>
+          <w:b/>
+          <w:bCs/>
+        </w:rPr>
+        <w:t>Crecimiento</w:t>
+      </w:r>
+      <w:r>
+        <w:t>: maximizar participación en el mercado</w:t>
+      </w:r>
+    </w:p>
+    <w:p/>
+    <w:p/>
     <w:p/>
     <w:p/>
     <w:p/>
@@ -798,6 +1542,232 @@
 <file path=word/numbering.xml><?xml version="1.0" encoding="utf-8"?>
 <w:numbering xmlns:wpc="http://schemas.microsoft.com/office/word/2010/wordprocessingCanvas" xmlns:cx="http://schemas.microsoft.com/office/drawing/2014/chartex" xmlns:cx1="http://schemas.microsoft.com/office/drawing/2015/9/8/chartex" xmlns:cx2="http://schemas.microsoft.com/office/drawing/2015/10/21/chartex" xmlns:cx3="http://schemas.microsoft.com/office/drawing/2016/5/9/chartex" xmlns:cx4="http://schemas.microsoft.com/office/drawing/2016/5/10/chartex" xmlns:cx5="http://schemas.microsoft.com/office/drawing/2016/5/11/chartex" xmlns:cx6="http://schemas.microsoft.com/office/drawing/2016/5/12/chartex" xmlns:cx7="http://schemas.microsoft.com/office/drawing/2016/5/13/chartex" xmlns:cx8="http://schemas.microsoft.com/office/drawing/2016/5/14/chartex" xmlns:mc="http://schemas.openxmlformats.org/markup-compatibility/2006" xmlns:aink="http://schemas.microsoft.com/office/drawing/2016/ink" xmlns:am3d="http://schemas.microsoft.com/office/drawing/2017/model3d" xmlns:o="urn:schemas-microsoft-com:office:office" xmlns:r="http://schemas.openxmlformats.org/officeDocument/2006/relationships" xmlns:m="http://schemas.openxmlformats.org/officeDocument/2006/math" xmlns:v="urn:schemas-microsoft-com:vml" xmlns:wp14="http://schemas.microsoft.com/office/word/2010/wordprocessingDrawing" xmlns:wp="http://schemas.openxmlformats.org/drawingml/2006/wordprocessingDrawing" xmlns:w10="urn:schemas-microsoft-com:office:word" xmlns:w="http://schemas.openxmlformats.org/wordprocessingml/2006/main" xmlns:w14="http://schemas.microsoft.com/office/word/2010/wordml" xmlns:w15="http://schemas.microsoft.com/office/word/2012/wordml" xmlns:w16cex="http://schemas.microsoft.com/office/word/2018/wordml/cex" xmlns:w16cid="http://schemas.microsoft.com/office/word/2016/wordml/cid" xmlns:w16="http://schemas.microsoft.com/office/word/2018/wordml" xmlns:w16sdtdh="http://schemas.microsoft.com/office/word/2020/wordml/sdtdatahash" xmlns:w16se="http://schemas.microsoft.com/office/word/2015/wordml/symex" xmlns:wpg="http://schemas.microsoft.com/office/word/2010/wordprocessingGroup" xmlns:wpi="http://schemas.microsoft.com/office/word/2010/wordprocessingInk" xmlns:wne="http://schemas.microsoft.com/office/word/2006/wordml" xmlns:wps="http://schemas.microsoft.com/office/word/2010/wordprocessingShape" mc:Ignorable="w14 w15 w16se w16cid w16 w16cex w16sdtdh wp14">
   <w:abstractNum w:abstractNumId="0" w15:restartNumberingAfterBreak="0">
+    <w:nsid w:val="021C10DE"/>
+    <w:multiLevelType w:val="hybridMultilevel"/>
+    <w:tmpl w:val="9404E5C4"/>
+    <w:lvl w:ilvl="0" w:tplc="2C0A0005">
+      <w:start w:val="1"/>
+      <w:numFmt w:val="bullet"/>
+      <w:lvlText w:val=""/>
+      <w:lvlJc w:val="left"/>
+      <w:pPr>
+        <w:ind w:left="720" w:hanging="360"/>
+      </w:pPr>
+      <w:rPr>
+        <w:rFonts w:ascii="Wingdings" w:hAnsi="Wingdings" w:hint="default"/>
+      </w:rPr>
+    </w:lvl>
+    <w:lvl w:ilvl="1" w:tplc="2C0A0003" w:tentative="1">
+      <w:start w:val="1"/>
+      <w:numFmt w:val="bullet"/>
+      <w:lvlText w:val="o"/>
+      <w:lvlJc w:val="left"/>
+      <w:pPr>
+        <w:ind w:left="1440" w:hanging="360"/>
+      </w:pPr>
+      <w:rPr>
+        <w:rFonts w:ascii="Courier New" w:hAnsi="Courier New" w:cs="Courier New" w:hint="default"/>
+      </w:rPr>
+    </w:lvl>
+    <w:lvl w:ilvl="2" w:tplc="2C0A0005" w:tentative="1">
+      <w:start w:val="1"/>
+      <w:numFmt w:val="bullet"/>
+      <w:lvlText w:val=""/>
+      <w:lvlJc w:val="left"/>
+      <w:pPr>
+        <w:ind w:left="2160" w:hanging="360"/>
+      </w:pPr>
+      <w:rPr>
+        <w:rFonts w:ascii="Wingdings" w:hAnsi="Wingdings" w:hint="default"/>
+      </w:rPr>
+    </w:lvl>
+    <w:lvl w:ilvl="3" w:tplc="2C0A0001" w:tentative="1">
+      <w:start w:val="1"/>
+      <w:numFmt w:val="bullet"/>
+      <w:lvlText w:val=""/>
+      <w:lvlJc w:val="left"/>
+      <w:pPr>
+        <w:ind w:left="2880" w:hanging="360"/>
+      </w:pPr>
+      <w:rPr>
+        <w:rFonts w:ascii="Symbol" w:hAnsi="Symbol" w:hint="default"/>
+      </w:rPr>
+    </w:lvl>
+    <w:lvl w:ilvl="4" w:tplc="2C0A0003" w:tentative="1">
+      <w:start w:val="1"/>
+      <w:numFmt w:val="bullet"/>
+      <w:lvlText w:val="o"/>
+      <w:lvlJc w:val="left"/>
+      <w:pPr>
+        <w:ind w:left="3600" w:hanging="360"/>
+      </w:pPr>
+      <w:rPr>
+        <w:rFonts w:ascii="Courier New" w:hAnsi="Courier New" w:cs="Courier New" w:hint="default"/>
+      </w:rPr>
+    </w:lvl>
+    <w:lvl w:ilvl="5" w:tplc="2C0A0005" w:tentative="1">
+      <w:start w:val="1"/>
+      <w:numFmt w:val="bullet"/>
+      <w:lvlText w:val=""/>
+      <w:lvlJc w:val="left"/>
+      <w:pPr>
+        <w:ind w:left="4320" w:hanging="360"/>
+      </w:pPr>
+      <w:rPr>
+        <w:rFonts w:ascii="Wingdings" w:hAnsi="Wingdings" w:hint="default"/>
+      </w:rPr>
+    </w:lvl>
+    <w:lvl w:ilvl="6" w:tplc="2C0A0001" w:tentative="1">
+      <w:start w:val="1"/>
+      <w:numFmt w:val="bullet"/>
+      <w:lvlText w:val=""/>
+      <w:lvlJc w:val="left"/>
+      <w:pPr>
+        <w:ind w:left="5040" w:hanging="360"/>
+      </w:pPr>
+      <w:rPr>
+        <w:rFonts w:ascii="Symbol" w:hAnsi="Symbol" w:hint="default"/>
+      </w:rPr>
+    </w:lvl>
+    <w:lvl w:ilvl="7" w:tplc="2C0A0003" w:tentative="1">
+      <w:start w:val="1"/>
+      <w:numFmt w:val="bullet"/>
+      <w:lvlText w:val="o"/>
+      <w:lvlJc w:val="left"/>
+      <w:pPr>
+        <w:ind w:left="5760" w:hanging="360"/>
+      </w:pPr>
+      <w:rPr>
+        <w:rFonts w:ascii="Courier New" w:hAnsi="Courier New" w:cs="Courier New" w:hint="default"/>
+      </w:rPr>
+    </w:lvl>
+    <w:lvl w:ilvl="8" w:tplc="2C0A0005" w:tentative="1">
+      <w:start w:val="1"/>
+      <w:numFmt w:val="bullet"/>
+      <w:lvlText w:val=""/>
+      <w:lvlJc w:val="left"/>
+      <w:pPr>
+        <w:ind w:left="6480" w:hanging="360"/>
+      </w:pPr>
+      <w:rPr>
+        <w:rFonts w:ascii="Wingdings" w:hAnsi="Wingdings" w:hint="default"/>
+      </w:rPr>
+    </w:lvl>
+  </w:abstractNum>
+  <w:abstractNum w:abstractNumId="1" w15:restartNumberingAfterBreak="0">
+    <w:nsid w:val="094C6CA7"/>
+    <w:multiLevelType w:val="hybridMultilevel"/>
+    <w:tmpl w:val="448C0FD2"/>
+    <w:lvl w:ilvl="0" w:tplc="2C0A0001">
+      <w:start w:val="1"/>
+      <w:numFmt w:val="bullet"/>
+      <w:lvlText w:val=""/>
+      <w:lvlJc w:val="left"/>
+      <w:pPr>
+        <w:ind w:left="720" w:hanging="360"/>
+      </w:pPr>
+      <w:rPr>
+        <w:rFonts w:ascii="Symbol" w:hAnsi="Symbol" w:hint="default"/>
+      </w:rPr>
+    </w:lvl>
+    <w:lvl w:ilvl="1" w:tplc="2C0A0003" w:tentative="1">
+      <w:start w:val="1"/>
+      <w:numFmt w:val="bullet"/>
+      <w:lvlText w:val="o"/>
+      <w:lvlJc w:val="left"/>
+      <w:pPr>
+        <w:ind w:left="1440" w:hanging="360"/>
+      </w:pPr>
+      <w:rPr>
+        <w:rFonts w:ascii="Courier New" w:hAnsi="Courier New" w:cs="Courier New" w:hint="default"/>
+      </w:rPr>
+    </w:lvl>
+    <w:lvl w:ilvl="2" w:tplc="2C0A0005" w:tentative="1">
+      <w:start w:val="1"/>
+      <w:numFmt w:val="bullet"/>
+      <w:lvlText w:val=""/>
+      <w:lvlJc w:val="left"/>
+      <w:pPr>
+        <w:ind w:left="2160" w:hanging="360"/>
+      </w:pPr>
+      <w:rPr>
+        <w:rFonts w:ascii="Wingdings" w:hAnsi="Wingdings" w:hint="default"/>
+      </w:rPr>
+    </w:lvl>
+    <w:lvl w:ilvl="3" w:tplc="2C0A0001" w:tentative="1">
+      <w:start w:val="1"/>
+      <w:numFmt w:val="bullet"/>
+      <w:lvlText w:val=""/>
+      <w:lvlJc w:val="left"/>
+      <w:pPr>
+        <w:ind w:left="2880" w:hanging="360"/>
+      </w:pPr>
+      <w:rPr>
+        <w:rFonts w:ascii="Symbol" w:hAnsi="Symbol" w:hint="default"/>
+      </w:rPr>
+    </w:lvl>
+    <w:lvl w:ilvl="4" w:tplc="2C0A0003" w:tentative="1">
+      <w:start w:val="1"/>
+      <w:numFmt w:val="bullet"/>
+      <w:lvlText w:val="o"/>
+      <w:lvlJc w:val="left"/>
+      <w:pPr>
+        <w:ind w:left="3600" w:hanging="360"/>
+      </w:pPr>
+      <w:rPr>
+        <w:rFonts w:ascii="Courier New" w:hAnsi="Courier New" w:cs="Courier New" w:hint="default"/>
+      </w:rPr>
+    </w:lvl>
+    <w:lvl w:ilvl="5" w:tplc="2C0A0005" w:tentative="1">
+      <w:start w:val="1"/>
+      <w:numFmt w:val="bullet"/>
+      <w:lvlText w:val=""/>
+      <w:lvlJc w:val="left"/>
+      <w:pPr>
+        <w:ind w:left="4320" w:hanging="360"/>
+      </w:pPr>
+      <w:rPr>
+        <w:rFonts w:ascii="Wingdings" w:hAnsi="Wingdings" w:hint="default"/>
+      </w:rPr>
+    </w:lvl>
+    <w:lvl w:ilvl="6" w:tplc="2C0A0001" w:tentative="1">
+      <w:start w:val="1"/>
+      <w:numFmt w:val="bullet"/>
+      <w:lvlText w:val=""/>
+      <w:lvlJc w:val="left"/>
+      <w:pPr>
+        <w:ind w:left="5040" w:hanging="360"/>
+      </w:pPr>
+      <w:rPr>
+        <w:rFonts w:ascii="Symbol" w:hAnsi="Symbol" w:hint="default"/>
+      </w:rPr>
+    </w:lvl>
+    <w:lvl w:ilvl="7" w:tplc="2C0A0003" w:tentative="1">
+      <w:start w:val="1"/>
+      <w:numFmt w:val="bullet"/>
+      <w:lvlText w:val="o"/>
+      <w:lvlJc w:val="left"/>
+      <w:pPr>
+        <w:ind w:left="5760" w:hanging="360"/>
+      </w:pPr>
+      <w:rPr>
+        <w:rFonts w:ascii="Courier New" w:hAnsi="Courier New" w:cs="Courier New" w:hint="default"/>
+      </w:rPr>
+    </w:lvl>
+    <w:lvl w:ilvl="8" w:tplc="2C0A0005" w:tentative="1">
+      <w:start w:val="1"/>
+      <w:numFmt w:val="bullet"/>
+      <w:lvlText w:val=""/>
+      <w:lvlJc w:val="left"/>
+      <w:pPr>
+        <w:ind w:left="6480" w:hanging="360"/>
+      </w:pPr>
+      <w:rPr>
+        <w:rFonts w:ascii="Wingdings" w:hAnsi="Wingdings" w:hint="default"/>
+      </w:rPr>
+    </w:lvl>
+  </w:abstractNum>
+  <w:abstractNum w:abstractNumId="2" w15:restartNumberingAfterBreak="0">
     <w:nsid w:val="106E7005"/>
     <w:multiLevelType w:val="hybridMultilevel"/>
     <w:tmpl w:val="D674B902"/>
@@ -910,7 +1880,7 @@
       </w:rPr>
     </w:lvl>
   </w:abstractNum>
-  <w:abstractNum w:abstractNumId="1" w15:restartNumberingAfterBreak="0">
+  <w:abstractNum w:abstractNumId="3" w15:restartNumberingAfterBreak="0">
     <w:nsid w:val="17387DC3"/>
     <w:multiLevelType w:val="hybridMultilevel"/>
     <w:tmpl w:val="EDBE2588"/>
@@ -1023,7 +1993,7 @@
       </w:rPr>
     </w:lvl>
   </w:abstractNum>
-  <w:abstractNum w:abstractNumId="2" w15:restartNumberingAfterBreak="0">
+  <w:abstractNum w:abstractNumId="4" w15:restartNumberingAfterBreak="0">
     <w:nsid w:val="1F664801"/>
     <w:multiLevelType w:val="hybridMultilevel"/>
     <w:tmpl w:val="10AE5D80"/>
@@ -1136,10 +2106,10 @@
       </w:rPr>
     </w:lvl>
   </w:abstractNum>
-  <w:abstractNum w:abstractNumId="3" w15:restartNumberingAfterBreak="0">
+  <w:abstractNum w:abstractNumId="5" w15:restartNumberingAfterBreak="0">
     <w:nsid w:val="261A64BD"/>
     <w:multiLevelType w:val="hybridMultilevel"/>
-    <w:tmpl w:val="25CC6D3A"/>
+    <w:tmpl w:val="51548B20"/>
     <w:lvl w:ilvl="0" w:tplc="2C0A0001">
       <w:start w:val="1"/>
       <w:numFmt w:val="bullet"/>
@@ -1249,7 +2219,120 @@
       </w:rPr>
     </w:lvl>
   </w:abstractNum>
-  <w:abstractNum w:abstractNumId="4" w15:restartNumberingAfterBreak="0">
+  <w:abstractNum w:abstractNumId="6" w15:restartNumberingAfterBreak="0">
+    <w:nsid w:val="26DC0AD4"/>
+    <w:multiLevelType w:val="hybridMultilevel"/>
+    <w:tmpl w:val="0C86EA9C"/>
+    <w:lvl w:ilvl="0" w:tplc="2C0A0005">
+      <w:start w:val="1"/>
+      <w:numFmt w:val="bullet"/>
+      <w:lvlText w:val=""/>
+      <w:lvlJc w:val="left"/>
+      <w:pPr>
+        <w:ind w:left="720" w:hanging="360"/>
+      </w:pPr>
+      <w:rPr>
+        <w:rFonts w:ascii="Wingdings" w:hAnsi="Wingdings" w:hint="default"/>
+      </w:rPr>
+    </w:lvl>
+    <w:lvl w:ilvl="1" w:tplc="2C0A0003" w:tentative="1">
+      <w:start w:val="1"/>
+      <w:numFmt w:val="bullet"/>
+      <w:lvlText w:val="o"/>
+      <w:lvlJc w:val="left"/>
+      <w:pPr>
+        <w:ind w:left="1440" w:hanging="360"/>
+      </w:pPr>
+      <w:rPr>
+        <w:rFonts w:ascii="Courier New" w:hAnsi="Courier New" w:cs="Courier New" w:hint="default"/>
+      </w:rPr>
+    </w:lvl>
+    <w:lvl w:ilvl="2" w:tplc="2C0A0005" w:tentative="1">
+      <w:start w:val="1"/>
+      <w:numFmt w:val="bullet"/>
+      <w:lvlText w:val=""/>
+      <w:lvlJc w:val="left"/>
+      <w:pPr>
+        <w:ind w:left="2160" w:hanging="360"/>
+      </w:pPr>
+      <w:rPr>
+        <w:rFonts w:ascii="Wingdings" w:hAnsi="Wingdings" w:hint="default"/>
+      </w:rPr>
+    </w:lvl>
+    <w:lvl w:ilvl="3" w:tplc="2C0A0001" w:tentative="1">
+      <w:start w:val="1"/>
+      <w:numFmt w:val="bullet"/>
+      <w:lvlText w:val=""/>
+      <w:lvlJc w:val="left"/>
+      <w:pPr>
+        <w:ind w:left="2880" w:hanging="360"/>
+      </w:pPr>
+      <w:rPr>
+        <w:rFonts w:ascii="Symbol" w:hAnsi="Symbol" w:hint="default"/>
+      </w:rPr>
+    </w:lvl>
+    <w:lvl w:ilvl="4" w:tplc="2C0A0003" w:tentative="1">
+      <w:start w:val="1"/>
+      <w:numFmt w:val="bullet"/>
+      <w:lvlText w:val="o"/>
+      <w:lvlJc w:val="left"/>
+      <w:pPr>
+        <w:ind w:left="3600" w:hanging="360"/>
+      </w:pPr>
+      <w:rPr>
+        <w:rFonts w:ascii="Courier New" w:hAnsi="Courier New" w:cs="Courier New" w:hint="default"/>
+      </w:rPr>
+    </w:lvl>
+    <w:lvl w:ilvl="5" w:tplc="2C0A0005" w:tentative="1">
+      <w:start w:val="1"/>
+      <w:numFmt w:val="bullet"/>
+      <w:lvlText w:val=""/>
+      <w:lvlJc w:val="left"/>
+      <w:pPr>
+        <w:ind w:left="4320" w:hanging="360"/>
+      </w:pPr>
+      <w:rPr>
+        <w:rFonts w:ascii="Wingdings" w:hAnsi="Wingdings" w:hint="default"/>
+      </w:rPr>
+    </w:lvl>
+    <w:lvl w:ilvl="6" w:tplc="2C0A0001" w:tentative="1">
+      <w:start w:val="1"/>
+      <w:numFmt w:val="bullet"/>
+      <w:lvlText w:val=""/>
+      <w:lvlJc w:val="left"/>
+      <w:pPr>
+        <w:ind w:left="5040" w:hanging="360"/>
+      </w:pPr>
+      <w:rPr>
+        <w:rFonts w:ascii="Symbol" w:hAnsi="Symbol" w:hint="default"/>
+      </w:rPr>
+    </w:lvl>
+    <w:lvl w:ilvl="7" w:tplc="2C0A0003" w:tentative="1">
+      <w:start w:val="1"/>
+      <w:numFmt w:val="bullet"/>
+      <w:lvlText w:val="o"/>
+      <w:lvlJc w:val="left"/>
+      <w:pPr>
+        <w:ind w:left="5760" w:hanging="360"/>
+      </w:pPr>
+      <w:rPr>
+        <w:rFonts w:ascii="Courier New" w:hAnsi="Courier New" w:cs="Courier New" w:hint="default"/>
+      </w:rPr>
+    </w:lvl>
+    <w:lvl w:ilvl="8" w:tplc="2C0A0005" w:tentative="1">
+      <w:start w:val="1"/>
+      <w:numFmt w:val="bullet"/>
+      <w:lvlText w:val=""/>
+      <w:lvlJc w:val="left"/>
+      <w:pPr>
+        <w:ind w:left="6480" w:hanging="360"/>
+      </w:pPr>
+      <w:rPr>
+        <w:rFonts w:ascii="Wingdings" w:hAnsi="Wingdings" w:hint="default"/>
+      </w:rPr>
+    </w:lvl>
+  </w:abstractNum>
+  <w:abstractNum w:abstractNumId="7" w15:restartNumberingAfterBreak="0">
     <w:nsid w:val="2D084A8E"/>
     <w:multiLevelType w:val="hybridMultilevel"/>
     <w:tmpl w:val="003A13CA"/>
@@ -1362,7 +2445,233 @@
       </w:rPr>
     </w:lvl>
   </w:abstractNum>
-  <w:abstractNum w:abstractNumId="5" w15:restartNumberingAfterBreak="0">
+  <w:abstractNum w:abstractNumId="8" w15:restartNumberingAfterBreak="0">
+    <w:nsid w:val="2F81270E"/>
+    <w:multiLevelType w:val="hybridMultilevel"/>
+    <w:tmpl w:val="E8326698"/>
+    <w:lvl w:ilvl="0" w:tplc="2C0A0005">
+      <w:start w:val="1"/>
+      <w:numFmt w:val="bullet"/>
+      <w:lvlText w:val=""/>
+      <w:lvlJc w:val="left"/>
+      <w:pPr>
+        <w:ind w:left="720" w:hanging="360"/>
+      </w:pPr>
+      <w:rPr>
+        <w:rFonts w:ascii="Wingdings" w:hAnsi="Wingdings" w:hint="default"/>
+      </w:rPr>
+    </w:lvl>
+    <w:lvl w:ilvl="1" w:tplc="2C0A0003" w:tentative="1">
+      <w:start w:val="1"/>
+      <w:numFmt w:val="bullet"/>
+      <w:lvlText w:val="o"/>
+      <w:lvlJc w:val="left"/>
+      <w:pPr>
+        <w:ind w:left="1440" w:hanging="360"/>
+      </w:pPr>
+      <w:rPr>
+        <w:rFonts w:ascii="Courier New" w:hAnsi="Courier New" w:cs="Courier New" w:hint="default"/>
+      </w:rPr>
+    </w:lvl>
+    <w:lvl w:ilvl="2" w:tplc="2C0A0005" w:tentative="1">
+      <w:start w:val="1"/>
+      <w:numFmt w:val="bullet"/>
+      <w:lvlText w:val=""/>
+      <w:lvlJc w:val="left"/>
+      <w:pPr>
+        <w:ind w:left="2160" w:hanging="360"/>
+      </w:pPr>
+      <w:rPr>
+        <w:rFonts w:ascii="Wingdings" w:hAnsi="Wingdings" w:hint="default"/>
+      </w:rPr>
+    </w:lvl>
+    <w:lvl w:ilvl="3" w:tplc="2C0A0001" w:tentative="1">
+      <w:start w:val="1"/>
+      <w:numFmt w:val="bullet"/>
+      <w:lvlText w:val=""/>
+      <w:lvlJc w:val="left"/>
+      <w:pPr>
+        <w:ind w:left="2880" w:hanging="360"/>
+      </w:pPr>
+      <w:rPr>
+        <w:rFonts w:ascii="Symbol" w:hAnsi="Symbol" w:hint="default"/>
+      </w:rPr>
+    </w:lvl>
+    <w:lvl w:ilvl="4" w:tplc="2C0A0003" w:tentative="1">
+      <w:start w:val="1"/>
+      <w:numFmt w:val="bullet"/>
+      <w:lvlText w:val="o"/>
+      <w:lvlJc w:val="left"/>
+      <w:pPr>
+        <w:ind w:left="3600" w:hanging="360"/>
+      </w:pPr>
+      <w:rPr>
+        <w:rFonts w:ascii="Courier New" w:hAnsi="Courier New" w:cs="Courier New" w:hint="default"/>
+      </w:rPr>
+    </w:lvl>
+    <w:lvl w:ilvl="5" w:tplc="2C0A0005" w:tentative="1">
+      <w:start w:val="1"/>
+      <w:numFmt w:val="bullet"/>
+      <w:lvlText w:val=""/>
+      <w:lvlJc w:val="left"/>
+      <w:pPr>
+        <w:ind w:left="4320" w:hanging="360"/>
+      </w:pPr>
+      <w:rPr>
+        <w:rFonts w:ascii="Wingdings" w:hAnsi="Wingdings" w:hint="default"/>
+      </w:rPr>
+    </w:lvl>
+    <w:lvl w:ilvl="6" w:tplc="2C0A0001" w:tentative="1">
+      <w:start w:val="1"/>
+      <w:numFmt w:val="bullet"/>
+      <w:lvlText w:val=""/>
+      <w:lvlJc w:val="left"/>
+      <w:pPr>
+        <w:ind w:left="5040" w:hanging="360"/>
+      </w:pPr>
+      <w:rPr>
+        <w:rFonts w:ascii="Symbol" w:hAnsi="Symbol" w:hint="default"/>
+      </w:rPr>
+    </w:lvl>
+    <w:lvl w:ilvl="7" w:tplc="2C0A0003" w:tentative="1">
+      <w:start w:val="1"/>
+      <w:numFmt w:val="bullet"/>
+      <w:lvlText w:val="o"/>
+      <w:lvlJc w:val="left"/>
+      <w:pPr>
+        <w:ind w:left="5760" w:hanging="360"/>
+      </w:pPr>
+      <w:rPr>
+        <w:rFonts w:ascii="Courier New" w:hAnsi="Courier New" w:cs="Courier New" w:hint="default"/>
+      </w:rPr>
+    </w:lvl>
+    <w:lvl w:ilvl="8" w:tplc="2C0A0005" w:tentative="1">
+      <w:start w:val="1"/>
+      <w:numFmt w:val="bullet"/>
+      <w:lvlText w:val=""/>
+      <w:lvlJc w:val="left"/>
+      <w:pPr>
+        <w:ind w:left="6480" w:hanging="360"/>
+      </w:pPr>
+      <w:rPr>
+        <w:rFonts w:ascii="Wingdings" w:hAnsi="Wingdings" w:hint="default"/>
+      </w:rPr>
+    </w:lvl>
+  </w:abstractNum>
+  <w:abstractNum w:abstractNumId="9" w15:restartNumberingAfterBreak="0">
+    <w:nsid w:val="36924D63"/>
+    <w:multiLevelType w:val="hybridMultilevel"/>
+    <w:tmpl w:val="09682EEE"/>
+    <w:lvl w:ilvl="0" w:tplc="2C0A0005">
+      <w:start w:val="1"/>
+      <w:numFmt w:val="bullet"/>
+      <w:lvlText w:val=""/>
+      <w:lvlJc w:val="left"/>
+      <w:pPr>
+        <w:ind w:left="720" w:hanging="360"/>
+      </w:pPr>
+      <w:rPr>
+        <w:rFonts w:ascii="Wingdings" w:hAnsi="Wingdings" w:hint="default"/>
+      </w:rPr>
+    </w:lvl>
+    <w:lvl w:ilvl="1" w:tplc="2C0A0003">
+      <w:start w:val="1"/>
+      <w:numFmt w:val="bullet"/>
+      <w:lvlText w:val="o"/>
+      <w:lvlJc w:val="left"/>
+      <w:pPr>
+        <w:ind w:left="1440" w:hanging="360"/>
+      </w:pPr>
+      <w:rPr>
+        <w:rFonts w:ascii="Courier New" w:hAnsi="Courier New" w:cs="Courier New" w:hint="default"/>
+      </w:rPr>
+    </w:lvl>
+    <w:lvl w:ilvl="2" w:tplc="2C0A0005">
+      <w:start w:val="1"/>
+      <w:numFmt w:val="bullet"/>
+      <w:lvlText w:val=""/>
+      <w:lvlJc w:val="left"/>
+      <w:pPr>
+        <w:ind w:left="2160" w:hanging="360"/>
+      </w:pPr>
+      <w:rPr>
+        <w:rFonts w:ascii="Wingdings" w:hAnsi="Wingdings" w:hint="default"/>
+      </w:rPr>
+    </w:lvl>
+    <w:lvl w:ilvl="3" w:tplc="2C0A0001" w:tentative="1">
+      <w:start w:val="1"/>
+      <w:numFmt w:val="bullet"/>
+      <w:lvlText w:val=""/>
+      <w:lvlJc w:val="left"/>
+      <w:pPr>
+        <w:ind w:left="2880" w:hanging="360"/>
+      </w:pPr>
+      <w:rPr>
+        <w:rFonts w:ascii="Symbol" w:hAnsi="Symbol" w:hint="default"/>
+      </w:rPr>
+    </w:lvl>
+    <w:lvl w:ilvl="4" w:tplc="2C0A0003" w:tentative="1">
+      <w:start w:val="1"/>
+      <w:numFmt w:val="bullet"/>
+      <w:lvlText w:val="o"/>
+      <w:lvlJc w:val="left"/>
+      <w:pPr>
+        <w:ind w:left="3600" w:hanging="360"/>
+      </w:pPr>
+      <w:rPr>
+        <w:rFonts w:ascii="Courier New" w:hAnsi="Courier New" w:cs="Courier New" w:hint="default"/>
+      </w:rPr>
+    </w:lvl>
+    <w:lvl w:ilvl="5" w:tplc="2C0A0005" w:tentative="1">
+      <w:start w:val="1"/>
+      <w:numFmt w:val="bullet"/>
+      <w:lvlText w:val=""/>
+      <w:lvlJc w:val="left"/>
+      <w:pPr>
+        <w:ind w:left="4320" w:hanging="360"/>
+      </w:pPr>
+      <w:rPr>
+        <w:rFonts w:ascii="Wingdings" w:hAnsi="Wingdings" w:hint="default"/>
+      </w:rPr>
+    </w:lvl>
+    <w:lvl w:ilvl="6" w:tplc="2C0A0001" w:tentative="1">
+      <w:start w:val="1"/>
+      <w:numFmt w:val="bullet"/>
+      <w:lvlText w:val=""/>
+      <w:lvlJc w:val="left"/>
+      <w:pPr>
+        <w:ind w:left="5040" w:hanging="360"/>
+      </w:pPr>
+      <w:rPr>
+        <w:rFonts w:ascii="Symbol" w:hAnsi="Symbol" w:hint="default"/>
+      </w:rPr>
+    </w:lvl>
+    <w:lvl w:ilvl="7" w:tplc="2C0A0003" w:tentative="1">
+      <w:start w:val="1"/>
+      <w:numFmt w:val="bullet"/>
+      <w:lvlText w:val="o"/>
+      <w:lvlJc w:val="left"/>
+      <w:pPr>
+        <w:ind w:left="5760" w:hanging="360"/>
+      </w:pPr>
+      <w:rPr>
+        <w:rFonts w:ascii="Courier New" w:hAnsi="Courier New" w:cs="Courier New" w:hint="default"/>
+      </w:rPr>
+    </w:lvl>
+    <w:lvl w:ilvl="8" w:tplc="2C0A0005" w:tentative="1">
+      <w:start w:val="1"/>
+      <w:numFmt w:val="bullet"/>
+      <w:lvlText w:val=""/>
+      <w:lvlJc w:val="left"/>
+      <w:pPr>
+        <w:ind w:left="6480" w:hanging="360"/>
+      </w:pPr>
+      <w:rPr>
+        <w:rFonts w:ascii="Wingdings" w:hAnsi="Wingdings" w:hint="default"/>
+      </w:rPr>
+    </w:lvl>
+  </w:abstractNum>
+  <w:abstractNum w:abstractNumId="10" w15:restartNumberingAfterBreak="0">
     <w:nsid w:val="3DFA58D2"/>
     <w:multiLevelType w:val="hybridMultilevel"/>
     <w:tmpl w:val="518E042E"/>
@@ -1378,7 +2687,572 @@
         <w:rFonts w:ascii="Symbol" w:hAnsi="Symbol" w:hint="default"/>
       </w:rPr>
     </w:lvl>
+    <w:lvl w:ilvl="1" w:tplc="2C0A0003">
+      <w:start w:val="1"/>
+      <w:numFmt w:val="bullet"/>
+      <w:lvlText w:val="o"/>
+      <w:lvlJc w:val="left"/>
+      <w:pPr>
+        <w:ind w:left="1440" w:hanging="360"/>
+      </w:pPr>
+      <w:rPr>
+        <w:rFonts w:ascii="Courier New" w:hAnsi="Courier New" w:cs="Courier New" w:hint="default"/>
+      </w:rPr>
+    </w:lvl>
+    <w:lvl w:ilvl="2" w:tplc="2C0A0005" w:tentative="1">
+      <w:start w:val="1"/>
+      <w:numFmt w:val="bullet"/>
+      <w:lvlText w:val=""/>
+      <w:lvlJc w:val="left"/>
+      <w:pPr>
+        <w:ind w:left="2160" w:hanging="360"/>
+      </w:pPr>
+      <w:rPr>
+        <w:rFonts w:ascii="Wingdings" w:hAnsi="Wingdings" w:hint="default"/>
+      </w:rPr>
+    </w:lvl>
+    <w:lvl w:ilvl="3" w:tplc="2C0A0001" w:tentative="1">
+      <w:start w:val="1"/>
+      <w:numFmt w:val="bullet"/>
+      <w:lvlText w:val=""/>
+      <w:lvlJc w:val="left"/>
+      <w:pPr>
+        <w:ind w:left="2880" w:hanging="360"/>
+      </w:pPr>
+      <w:rPr>
+        <w:rFonts w:ascii="Symbol" w:hAnsi="Symbol" w:hint="default"/>
+      </w:rPr>
+    </w:lvl>
+    <w:lvl w:ilvl="4" w:tplc="2C0A0003" w:tentative="1">
+      <w:start w:val="1"/>
+      <w:numFmt w:val="bullet"/>
+      <w:lvlText w:val="o"/>
+      <w:lvlJc w:val="left"/>
+      <w:pPr>
+        <w:ind w:left="3600" w:hanging="360"/>
+      </w:pPr>
+      <w:rPr>
+        <w:rFonts w:ascii="Courier New" w:hAnsi="Courier New" w:cs="Courier New" w:hint="default"/>
+      </w:rPr>
+    </w:lvl>
+    <w:lvl w:ilvl="5" w:tplc="2C0A0005" w:tentative="1">
+      <w:start w:val="1"/>
+      <w:numFmt w:val="bullet"/>
+      <w:lvlText w:val=""/>
+      <w:lvlJc w:val="left"/>
+      <w:pPr>
+        <w:ind w:left="4320" w:hanging="360"/>
+      </w:pPr>
+      <w:rPr>
+        <w:rFonts w:ascii="Wingdings" w:hAnsi="Wingdings" w:hint="default"/>
+      </w:rPr>
+    </w:lvl>
+    <w:lvl w:ilvl="6" w:tplc="2C0A0001" w:tentative="1">
+      <w:start w:val="1"/>
+      <w:numFmt w:val="bullet"/>
+      <w:lvlText w:val=""/>
+      <w:lvlJc w:val="left"/>
+      <w:pPr>
+        <w:ind w:left="5040" w:hanging="360"/>
+      </w:pPr>
+      <w:rPr>
+        <w:rFonts w:ascii="Symbol" w:hAnsi="Symbol" w:hint="default"/>
+      </w:rPr>
+    </w:lvl>
+    <w:lvl w:ilvl="7" w:tplc="2C0A0003" w:tentative="1">
+      <w:start w:val="1"/>
+      <w:numFmt w:val="bullet"/>
+      <w:lvlText w:val="o"/>
+      <w:lvlJc w:val="left"/>
+      <w:pPr>
+        <w:ind w:left="5760" w:hanging="360"/>
+      </w:pPr>
+      <w:rPr>
+        <w:rFonts w:ascii="Courier New" w:hAnsi="Courier New" w:cs="Courier New" w:hint="default"/>
+      </w:rPr>
+    </w:lvl>
+    <w:lvl w:ilvl="8" w:tplc="2C0A0005" w:tentative="1">
+      <w:start w:val="1"/>
+      <w:numFmt w:val="bullet"/>
+      <w:lvlText w:val=""/>
+      <w:lvlJc w:val="left"/>
+      <w:pPr>
+        <w:ind w:left="6480" w:hanging="360"/>
+      </w:pPr>
+      <w:rPr>
+        <w:rFonts w:ascii="Wingdings" w:hAnsi="Wingdings" w:hint="default"/>
+      </w:rPr>
+    </w:lvl>
+  </w:abstractNum>
+  <w:abstractNum w:abstractNumId="11" w15:restartNumberingAfterBreak="0">
+    <w:nsid w:val="47EE475F"/>
+    <w:multiLevelType w:val="hybridMultilevel"/>
+    <w:tmpl w:val="AC000BE4"/>
+    <w:lvl w:ilvl="0" w:tplc="04090001">
+      <w:start w:val="1"/>
+      <w:numFmt w:val="bullet"/>
+      <w:lvlText w:val=""/>
+      <w:lvlJc w:val="left"/>
+      <w:pPr>
+        <w:ind w:left="720" w:hanging="360"/>
+      </w:pPr>
+      <w:rPr>
+        <w:rFonts w:ascii="Symbol" w:hAnsi="Symbol" w:hint="default"/>
+      </w:rPr>
+    </w:lvl>
+    <w:lvl w:ilvl="1" w:tplc="04090003" w:tentative="1">
+      <w:start w:val="1"/>
+      <w:numFmt w:val="bullet"/>
+      <w:lvlText w:val="o"/>
+      <w:lvlJc w:val="left"/>
+      <w:pPr>
+        <w:ind w:left="1440" w:hanging="360"/>
+      </w:pPr>
+      <w:rPr>
+        <w:rFonts w:ascii="Courier New" w:hAnsi="Courier New" w:cs="Courier New" w:hint="default"/>
+      </w:rPr>
+    </w:lvl>
+    <w:lvl w:ilvl="2" w:tplc="04090005" w:tentative="1">
+      <w:start w:val="1"/>
+      <w:numFmt w:val="bullet"/>
+      <w:lvlText w:val=""/>
+      <w:lvlJc w:val="left"/>
+      <w:pPr>
+        <w:ind w:left="2160" w:hanging="360"/>
+      </w:pPr>
+      <w:rPr>
+        <w:rFonts w:ascii="Wingdings" w:hAnsi="Wingdings" w:hint="default"/>
+      </w:rPr>
+    </w:lvl>
+    <w:lvl w:ilvl="3" w:tplc="04090001" w:tentative="1">
+      <w:start w:val="1"/>
+      <w:numFmt w:val="bullet"/>
+      <w:lvlText w:val=""/>
+      <w:lvlJc w:val="left"/>
+      <w:pPr>
+        <w:ind w:left="2880" w:hanging="360"/>
+      </w:pPr>
+      <w:rPr>
+        <w:rFonts w:ascii="Symbol" w:hAnsi="Symbol" w:hint="default"/>
+      </w:rPr>
+    </w:lvl>
+    <w:lvl w:ilvl="4" w:tplc="04090003" w:tentative="1">
+      <w:start w:val="1"/>
+      <w:numFmt w:val="bullet"/>
+      <w:lvlText w:val="o"/>
+      <w:lvlJc w:val="left"/>
+      <w:pPr>
+        <w:ind w:left="3600" w:hanging="360"/>
+      </w:pPr>
+      <w:rPr>
+        <w:rFonts w:ascii="Courier New" w:hAnsi="Courier New" w:cs="Courier New" w:hint="default"/>
+      </w:rPr>
+    </w:lvl>
+    <w:lvl w:ilvl="5" w:tplc="04090005" w:tentative="1">
+      <w:start w:val="1"/>
+      <w:numFmt w:val="bullet"/>
+      <w:lvlText w:val=""/>
+      <w:lvlJc w:val="left"/>
+      <w:pPr>
+        <w:ind w:left="4320" w:hanging="360"/>
+      </w:pPr>
+      <w:rPr>
+        <w:rFonts w:ascii="Wingdings" w:hAnsi="Wingdings" w:hint="default"/>
+      </w:rPr>
+    </w:lvl>
+    <w:lvl w:ilvl="6" w:tplc="04090001" w:tentative="1">
+      <w:start w:val="1"/>
+      <w:numFmt w:val="bullet"/>
+      <w:lvlText w:val=""/>
+      <w:lvlJc w:val="left"/>
+      <w:pPr>
+        <w:ind w:left="5040" w:hanging="360"/>
+      </w:pPr>
+      <w:rPr>
+        <w:rFonts w:ascii="Symbol" w:hAnsi="Symbol" w:hint="default"/>
+      </w:rPr>
+    </w:lvl>
+    <w:lvl w:ilvl="7" w:tplc="04090003" w:tentative="1">
+      <w:start w:val="1"/>
+      <w:numFmt w:val="bullet"/>
+      <w:lvlText w:val="o"/>
+      <w:lvlJc w:val="left"/>
+      <w:pPr>
+        <w:ind w:left="5760" w:hanging="360"/>
+      </w:pPr>
+      <w:rPr>
+        <w:rFonts w:ascii="Courier New" w:hAnsi="Courier New" w:cs="Courier New" w:hint="default"/>
+      </w:rPr>
+    </w:lvl>
+    <w:lvl w:ilvl="8" w:tplc="04090005" w:tentative="1">
+      <w:start w:val="1"/>
+      <w:numFmt w:val="bullet"/>
+      <w:lvlText w:val=""/>
+      <w:lvlJc w:val="left"/>
+      <w:pPr>
+        <w:ind w:left="6480" w:hanging="360"/>
+      </w:pPr>
+      <w:rPr>
+        <w:rFonts w:ascii="Wingdings" w:hAnsi="Wingdings" w:hint="default"/>
+      </w:rPr>
+    </w:lvl>
+  </w:abstractNum>
+  <w:abstractNum w:abstractNumId="12" w15:restartNumberingAfterBreak="0">
+    <w:nsid w:val="55987009"/>
+    <w:multiLevelType w:val="hybridMultilevel"/>
+    <w:tmpl w:val="C3BC8AE6"/>
+    <w:lvl w:ilvl="0" w:tplc="2C0A0005">
+      <w:start w:val="1"/>
+      <w:numFmt w:val="bullet"/>
+      <w:lvlText w:val=""/>
+      <w:lvlJc w:val="left"/>
+      <w:pPr>
+        <w:ind w:left="720" w:hanging="360"/>
+      </w:pPr>
+      <w:rPr>
+        <w:rFonts w:ascii="Wingdings" w:hAnsi="Wingdings" w:hint="default"/>
+      </w:rPr>
+    </w:lvl>
     <w:lvl w:ilvl="1" w:tplc="2C0A0003" w:tentative="1">
+      <w:start w:val="1"/>
+      <w:numFmt w:val="bullet"/>
+      <w:lvlText w:val="o"/>
+      <w:lvlJc w:val="left"/>
+      <w:pPr>
+        <w:ind w:left="1440" w:hanging="360"/>
+      </w:pPr>
+      <w:rPr>
+        <w:rFonts w:ascii="Courier New" w:hAnsi="Courier New" w:cs="Courier New" w:hint="default"/>
+      </w:rPr>
+    </w:lvl>
+    <w:lvl w:ilvl="2" w:tplc="2C0A0005" w:tentative="1">
+      <w:start w:val="1"/>
+      <w:numFmt w:val="bullet"/>
+      <w:lvlText w:val=""/>
+      <w:lvlJc w:val="left"/>
+      <w:pPr>
+        <w:ind w:left="2160" w:hanging="360"/>
+      </w:pPr>
+      <w:rPr>
+        <w:rFonts w:ascii="Wingdings" w:hAnsi="Wingdings" w:hint="default"/>
+      </w:rPr>
+    </w:lvl>
+    <w:lvl w:ilvl="3" w:tplc="2C0A0001" w:tentative="1">
+      <w:start w:val="1"/>
+      <w:numFmt w:val="bullet"/>
+      <w:lvlText w:val=""/>
+      <w:lvlJc w:val="left"/>
+      <w:pPr>
+        <w:ind w:left="2880" w:hanging="360"/>
+      </w:pPr>
+      <w:rPr>
+        <w:rFonts w:ascii="Symbol" w:hAnsi="Symbol" w:hint="default"/>
+      </w:rPr>
+    </w:lvl>
+    <w:lvl w:ilvl="4" w:tplc="2C0A0003" w:tentative="1">
+      <w:start w:val="1"/>
+      <w:numFmt w:val="bullet"/>
+      <w:lvlText w:val="o"/>
+      <w:lvlJc w:val="left"/>
+      <w:pPr>
+        <w:ind w:left="3600" w:hanging="360"/>
+      </w:pPr>
+      <w:rPr>
+        <w:rFonts w:ascii="Courier New" w:hAnsi="Courier New" w:cs="Courier New" w:hint="default"/>
+      </w:rPr>
+    </w:lvl>
+    <w:lvl w:ilvl="5" w:tplc="2C0A0005" w:tentative="1">
+      <w:start w:val="1"/>
+      <w:numFmt w:val="bullet"/>
+      <w:lvlText w:val=""/>
+      <w:lvlJc w:val="left"/>
+      <w:pPr>
+        <w:ind w:left="4320" w:hanging="360"/>
+      </w:pPr>
+      <w:rPr>
+        <w:rFonts w:ascii="Wingdings" w:hAnsi="Wingdings" w:hint="default"/>
+      </w:rPr>
+    </w:lvl>
+    <w:lvl w:ilvl="6" w:tplc="2C0A0001" w:tentative="1">
+      <w:start w:val="1"/>
+      <w:numFmt w:val="bullet"/>
+      <w:lvlText w:val=""/>
+      <w:lvlJc w:val="left"/>
+      <w:pPr>
+        <w:ind w:left="5040" w:hanging="360"/>
+      </w:pPr>
+      <w:rPr>
+        <w:rFonts w:ascii="Symbol" w:hAnsi="Symbol" w:hint="default"/>
+      </w:rPr>
+    </w:lvl>
+    <w:lvl w:ilvl="7" w:tplc="2C0A0003" w:tentative="1">
+      <w:start w:val="1"/>
+      <w:numFmt w:val="bullet"/>
+      <w:lvlText w:val="o"/>
+      <w:lvlJc w:val="left"/>
+      <w:pPr>
+        <w:ind w:left="5760" w:hanging="360"/>
+      </w:pPr>
+      <w:rPr>
+        <w:rFonts w:ascii="Courier New" w:hAnsi="Courier New" w:cs="Courier New" w:hint="default"/>
+      </w:rPr>
+    </w:lvl>
+    <w:lvl w:ilvl="8" w:tplc="2C0A0005" w:tentative="1">
+      <w:start w:val="1"/>
+      <w:numFmt w:val="bullet"/>
+      <w:lvlText w:val=""/>
+      <w:lvlJc w:val="left"/>
+      <w:pPr>
+        <w:ind w:left="6480" w:hanging="360"/>
+      </w:pPr>
+      <w:rPr>
+        <w:rFonts w:ascii="Wingdings" w:hAnsi="Wingdings" w:hint="default"/>
+      </w:rPr>
+    </w:lvl>
+  </w:abstractNum>
+  <w:abstractNum w:abstractNumId="13" w15:restartNumberingAfterBreak="0">
+    <w:nsid w:val="6E4050B0"/>
+    <w:multiLevelType w:val="hybridMultilevel"/>
+    <w:tmpl w:val="ECE81C90"/>
+    <w:lvl w:ilvl="0" w:tplc="2C0A0001">
+      <w:start w:val="1"/>
+      <w:numFmt w:val="bullet"/>
+      <w:lvlText w:val=""/>
+      <w:lvlJc w:val="left"/>
+      <w:pPr>
+        <w:ind w:left="720" w:hanging="360"/>
+      </w:pPr>
+      <w:rPr>
+        <w:rFonts w:ascii="Symbol" w:hAnsi="Symbol" w:hint="default"/>
+      </w:rPr>
+    </w:lvl>
+    <w:lvl w:ilvl="1" w:tplc="2C0A0003">
+      <w:start w:val="1"/>
+      <w:numFmt w:val="bullet"/>
+      <w:lvlText w:val="o"/>
+      <w:lvlJc w:val="left"/>
+      <w:pPr>
+        <w:ind w:left="1440" w:hanging="360"/>
+      </w:pPr>
+      <w:rPr>
+        <w:rFonts w:ascii="Courier New" w:hAnsi="Courier New" w:cs="Courier New" w:hint="default"/>
+      </w:rPr>
+    </w:lvl>
+    <w:lvl w:ilvl="2" w:tplc="2C0A0005">
+      <w:start w:val="1"/>
+      <w:numFmt w:val="bullet"/>
+      <w:lvlText w:val=""/>
+      <w:lvlJc w:val="left"/>
+      <w:pPr>
+        <w:ind w:left="2160" w:hanging="360"/>
+      </w:pPr>
+      <w:rPr>
+        <w:rFonts w:ascii="Wingdings" w:hAnsi="Wingdings" w:hint="default"/>
+      </w:rPr>
+    </w:lvl>
+    <w:lvl w:ilvl="3" w:tplc="2C0A0001" w:tentative="1">
+      <w:start w:val="1"/>
+      <w:numFmt w:val="bullet"/>
+      <w:lvlText w:val=""/>
+      <w:lvlJc w:val="left"/>
+      <w:pPr>
+        <w:ind w:left="2880" w:hanging="360"/>
+      </w:pPr>
+      <w:rPr>
+        <w:rFonts w:ascii="Symbol" w:hAnsi="Symbol" w:hint="default"/>
+      </w:rPr>
+    </w:lvl>
+    <w:lvl w:ilvl="4" w:tplc="2C0A0003" w:tentative="1">
+      <w:start w:val="1"/>
+      <w:numFmt w:val="bullet"/>
+      <w:lvlText w:val="o"/>
+      <w:lvlJc w:val="left"/>
+      <w:pPr>
+        <w:ind w:left="3600" w:hanging="360"/>
+      </w:pPr>
+      <w:rPr>
+        <w:rFonts w:ascii="Courier New" w:hAnsi="Courier New" w:cs="Courier New" w:hint="default"/>
+      </w:rPr>
+    </w:lvl>
+    <w:lvl w:ilvl="5" w:tplc="2C0A0005" w:tentative="1">
+      <w:start w:val="1"/>
+      <w:numFmt w:val="bullet"/>
+      <w:lvlText w:val=""/>
+      <w:lvlJc w:val="left"/>
+      <w:pPr>
+        <w:ind w:left="4320" w:hanging="360"/>
+      </w:pPr>
+      <w:rPr>
+        <w:rFonts w:ascii="Wingdings" w:hAnsi="Wingdings" w:hint="default"/>
+      </w:rPr>
+    </w:lvl>
+    <w:lvl w:ilvl="6" w:tplc="2C0A0001" w:tentative="1">
+      <w:start w:val="1"/>
+      <w:numFmt w:val="bullet"/>
+      <w:lvlText w:val=""/>
+      <w:lvlJc w:val="left"/>
+      <w:pPr>
+        <w:ind w:left="5040" w:hanging="360"/>
+      </w:pPr>
+      <w:rPr>
+        <w:rFonts w:ascii="Symbol" w:hAnsi="Symbol" w:hint="default"/>
+      </w:rPr>
+    </w:lvl>
+    <w:lvl w:ilvl="7" w:tplc="2C0A0003" w:tentative="1">
+      <w:start w:val="1"/>
+      <w:numFmt w:val="bullet"/>
+      <w:lvlText w:val="o"/>
+      <w:lvlJc w:val="left"/>
+      <w:pPr>
+        <w:ind w:left="5760" w:hanging="360"/>
+      </w:pPr>
+      <w:rPr>
+        <w:rFonts w:ascii="Courier New" w:hAnsi="Courier New" w:cs="Courier New" w:hint="default"/>
+      </w:rPr>
+    </w:lvl>
+    <w:lvl w:ilvl="8" w:tplc="2C0A0005" w:tentative="1">
+      <w:start w:val="1"/>
+      <w:numFmt w:val="bullet"/>
+      <w:lvlText w:val=""/>
+      <w:lvlJc w:val="left"/>
+      <w:pPr>
+        <w:ind w:left="6480" w:hanging="360"/>
+      </w:pPr>
+      <w:rPr>
+        <w:rFonts w:ascii="Wingdings" w:hAnsi="Wingdings" w:hint="default"/>
+      </w:rPr>
+    </w:lvl>
+  </w:abstractNum>
+  <w:abstractNum w:abstractNumId="14" w15:restartNumberingAfterBreak="0">
+    <w:nsid w:val="72D47AB8"/>
+    <w:multiLevelType w:val="hybridMultilevel"/>
+    <w:tmpl w:val="74D6ABCC"/>
+    <w:lvl w:ilvl="0" w:tplc="2C0A0005">
+      <w:start w:val="1"/>
+      <w:numFmt w:val="bullet"/>
+      <w:lvlText w:val=""/>
+      <w:lvlJc w:val="left"/>
+      <w:pPr>
+        <w:ind w:left="720" w:hanging="360"/>
+      </w:pPr>
+      <w:rPr>
+        <w:rFonts w:ascii="Wingdings" w:hAnsi="Wingdings" w:hint="default"/>
+      </w:rPr>
+    </w:lvl>
+    <w:lvl w:ilvl="1" w:tplc="2C0A0003" w:tentative="1">
+      <w:start w:val="1"/>
+      <w:numFmt w:val="bullet"/>
+      <w:lvlText w:val="o"/>
+      <w:lvlJc w:val="left"/>
+      <w:pPr>
+        <w:ind w:left="1440" w:hanging="360"/>
+      </w:pPr>
+      <w:rPr>
+        <w:rFonts w:ascii="Courier New" w:hAnsi="Courier New" w:cs="Courier New" w:hint="default"/>
+      </w:rPr>
+    </w:lvl>
+    <w:lvl w:ilvl="2" w:tplc="2C0A0005" w:tentative="1">
+      <w:start w:val="1"/>
+      <w:numFmt w:val="bullet"/>
+      <w:lvlText w:val=""/>
+      <w:lvlJc w:val="left"/>
+      <w:pPr>
+        <w:ind w:left="2160" w:hanging="360"/>
+      </w:pPr>
+      <w:rPr>
+        <w:rFonts w:ascii="Wingdings" w:hAnsi="Wingdings" w:hint="default"/>
+      </w:rPr>
+    </w:lvl>
+    <w:lvl w:ilvl="3" w:tplc="2C0A0001" w:tentative="1">
+      <w:start w:val="1"/>
+      <w:numFmt w:val="bullet"/>
+      <w:lvlText w:val=""/>
+      <w:lvlJc w:val="left"/>
+      <w:pPr>
+        <w:ind w:left="2880" w:hanging="360"/>
+      </w:pPr>
+      <w:rPr>
+        <w:rFonts w:ascii="Symbol" w:hAnsi="Symbol" w:hint="default"/>
+      </w:rPr>
+    </w:lvl>
+    <w:lvl w:ilvl="4" w:tplc="2C0A0003" w:tentative="1">
+      <w:start w:val="1"/>
+      <w:numFmt w:val="bullet"/>
+      <w:lvlText w:val="o"/>
+      <w:lvlJc w:val="left"/>
+      <w:pPr>
+        <w:ind w:left="3600" w:hanging="360"/>
+      </w:pPr>
+      <w:rPr>
+        <w:rFonts w:ascii="Courier New" w:hAnsi="Courier New" w:cs="Courier New" w:hint="default"/>
+      </w:rPr>
+    </w:lvl>
+    <w:lvl w:ilvl="5" w:tplc="2C0A0005" w:tentative="1">
+      <w:start w:val="1"/>
+      <w:numFmt w:val="bullet"/>
+      <w:lvlText w:val=""/>
+      <w:lvlJc w:val="left"/>
+      <w:pPr>
+        <w:ind w:left="4320" w:hanging="360"/>
+      </w:pPr>
+      <w:rPr>
+        <w:rFonts w:ascii="Wingdings" w:hAnsi="Wingdings" w:hint="default"/>
+      </w:rPr>
+    </w:lvl>
+    <w:lvl w:ilvl="6" w:tplc="2C0A0001" w:tentative="1">
+      <w:start w:val="1"/>
+      <w:numFmt w:val="bullet"/>
+      <w:lvlText w:val=""/>
+      <w:lvlJc w:val="left"/>
+      <w:pPr>
+        <w:ind w:left="5040" w:hanging="360"/>
+      </w:pPr>
+      <w:rPr>
+        <w:rFonts w:ascii="Symbol" w:hAnsi="Symbol" w:hint="default"/>
+      </w:rPr>
+    </w:lvl>
+    <w:lvl w:ilvl="7" w:tplc="2C0A0003" w:tentative="1">
+      <w:start w:val="1"/>
+      <w:numFmt w:val="bullet"/>
+      <w:lvlText w:val="o"/>
+      <w:lvlJc w:val="left"/>
+      <w:pPr>
+        <w:ind w:left="5760" w:hanging="360"/>
+      </w:pPr>
+      <w:rPr>
+        <w:rFonts w:ascii="Courier New" w:hAnsi="Courier New" w:cs="Courier New" w:hint="default"/>
+      </w:rPr>
+    </w:lvl>
+    <w:lvl w:ilvl="8" w:tplc="2C0A0005" w:tentative="1">
+      <w:start w:val="1"/>
+      <w:numFmt w:val="bullet"/>
+      <w:lvlText w:val=""/>
+      <w:lvlJc w:val="left"/>
+      <w:pPr>
+        <w:ind w:left="6480" w:hanging="360"/>
+      </w:pPr>
+      <w:rPr>
+        <w:rFonts w:ascii="Wingdings" w:hAnsi="Wingdings" w:hint="default"/>
+      </w:rPr>
+    </w:lvl>
+  </w:abstractNum>
+  <w:abstractNum w:abstractNumId="15" w15:restartNumberingAfterBreak="0">
+    <w:nsid w:val="7A9C7491"/>
+    <w:multiLevelType w:val="hybridMultilevel"/>
+    <w:tmpl w:val="86E0B172"/>
+    <w:lvl w:ilvl="0" w:tplc="2C0A0001">
+      <w:start w:val="1"/>
+      <w:numFmt w:val="bullet"/>
+      <w:lvlText w:val=""/>
+      <w:lvlJc w:val="left"/>
+      <w:pPr>
+        <w:ind w:left="720" w:hanging="360"/>
+      </w:pPr>
+      <w:rPr>
+        <w:rFonts w:ascii="Symbol" w:hAnsi="Symbol" w:hint="default"/>
+      </w:rPr>
+    </w:lvl>
+    <w:lvl w:ilvl="1" w:tplc="2C0A0003">
       <w:start w:val="1"/>
       <w:numFmt w:val="bullet"/>
       <w:lvlText w:val="o"/>
@@ -1476,22 +3350,52 @@
     </w:lvl>
   </w:abstractNum>
   <w:num w:numId="1">
+    <w:abstractNumId w:val="10"/>
+  </w:num>
+  <w:num w:numId="2">
+    <w:abstractNumId w:val="3"/>
+  </w:num>
+  <w:num w:numId="3">
+    <w:abstractNumId w:val="2"/>
+  </w:num>
+  <w:num w:numId="4">
+    <w:abstractNumId w:val="7"/>
+  </w:num>
+  <w:num w:numId="5">
+    <w:abstractNumId w:val="4"/>
+  </w:num>
+  <w:num w:numId="6">
     <w:abstractNumId w:val="5"/>
   </w:num>
-  <w:num w:numId="2">
+  <w:num w:numId="7">
+    <w:abstractNumId w:val="13"/>
+  </w:num>
+  <w:num w:numId="8">
+    <w:abstractNumId w:val="14"/>
+  </w:num>
+  <w:num w:numId="9">
+    <w:abstractNumId w:val="9"/>
+  </w:num>
+  <w:num w:numId="10">
+    <w:abstractNumId w:val="0"/>
+  </w:num>
+  <w:num w:numId="11">
+    <w:abstractNumId w:val="8"/>
+  </w:num>
+  <w:num w:numId="12">
+    <w:abstractNumId w:val="6"/>
+  </w:num>
+  <w:num w:numId="13">
     <w:abstractNumId w:val="1"/>
   </w:num>
-  <w:num w:numId="3">
-    <w:abstractNumId w:val="0"/>
+  <w:num w:numId="14">
+    <w:abstractNumId w:val="15"/>
   </w:num>
-  <w:num w:numId="4">
-    <w:abstractNumId w:val="4"/>
+  <w:num w:numId="15">
+    <w:abstractNumId w:val="12"/>
   </w:num>
-  <w:num w:numId="5">
-    <w:abstractNumId w:val="2"/>
-  </w:num>
-  <w:num w:numId="6">
-    <w:abstractNumId w:val="3"/>
+  <w:num w:numId="16">
+    <w:abstractNumId w:val="11"/>
   </w:num>
 </w:numbering>
 </file>
@@ -1896,13 +3800,13 @@
     <w:qFormat/>
     <w:rsid w:val="006C1B76"/>
   </w:style>
-  <w:style w:type="character" w:default="1" w:styleId="DefaultParagraphFont">
+  <w:style w:type="character" w:default="1" w:styleId="Fuentedeprrafopredeter">
     <w:name w:val="Default Paragraph Font"/>
     <w:uiPriority w:val="1"/>
     <w:semiHidden/>
     <w:unhideWhenUsed/>
   </w:style>
-  <w:style w:type="table" w:default="1" w:styleId="TableNormal">
+  <w:style w:type="table" w:default="1" w:styleId="Tablanormal">
     <w:name w:val="Normal Table"/>
     <w:uiPriority w:val="99"/>
     <w:semiHidden/>
@@ -1917,16 +3821,16 @@
       </w:tblCellMar>
     </w:tblPr>
   </w:style>
-  <w:style w:type="numbering" w:default="1" w:styleId="NoList">
+  <w:style w:type="numbering" w:default="1" w:styleId="Sinlista">
     <w:name w:val="No List"/>
     <w:uiPriority w:val="99"/>
     <w:semiHidden/>
     <w:unhideWhenUsed/>
   </w:style>
-  <w:style w:type="paragraph" w:styleId="ListParagraph">
+  <w:style w:type="paragraph" w:styleId="Prrafodelista">
     <w:name w:val="List Paragraph"/>
     <w:basedOn w:val="Normal"/>
-    <w:link w:val="ListParagraphChar"/>
+    <w:link w:val="PrrafodelistaCar"/>
     <w:uiPriority w:val="34"/>
     <w:qFormat/>
     <w:rsid w:val="006C1B76"/>
@@ -1935,17 +3839,17 @@
       <w:contextualSpacing/>
     </w:pPr>
   </w:style>
-  <w:style w:type="character" w:customStyle="1" w:styleId="ListParagraphChar">
-    <w:name w:val="List Paragraph Char"/>
-    <w:basedOn w:val="DefaultParagraphFont"/>
-    <w:link w:val="ListParagraph"/>
+  <w:style w:type="character" w:customStyle="1" w:styleId="PrrafodelistaCar">
+    <w:name w:val="Párrafo de lista Car"/>
+    <w:basedOn w:val="Fuentedeprrafopredeter"/>
+    <w:link w:val="Prrafodelista"/>
     <w:uiPriority w:val="34"/>
     <w:locked/>
     <w:rsid w:val="00F766A0"/>
   </w:style>
-  <w:style w:type="character" w:styleId="Hyperlink">
+  <w:style w:type="character" w:styleId="Hipervnculo">
     <w:name w:val="Hyperlink"/>
-    <w:basedOn w:val="DefaultParagraphFont"/>
+    <w:basedOn w:val="Fuentedeprrafopredeter"/>
     <w:uiPriority w:val="99"/>
     <w:unhideWhenUsed/>
     <w:rsid w:val="00F55947"/>
@@ -1954,9 +3858,9 @@
       <w:u w:val="single"/>
     </w:rPr>
   </w:style>
-  <w:style w:type="character" w:styleId="UnresolvedMention">
+  <w:style w:type="character" w:styleId="Mencinsinresolver">
     <w:name w:val="Unresolved Mention"/>
-    <w:basedOn w:val="DefaultParagraphFont"/>
+    <w:basedOn w:val="Fuentedeprrafopredeter"/>
     <w:uiPriority w:val="99"/>
     <w:semiHidden/>
     <w:unhideWhenUsed/>

</xml_diff>